<commit_message>
Change surveyplanet link LTG E04
</commit_message>
<xml_diff>
--- a/The-Limits-to-Growth/Exercises/E05-LCA.docx
+++ b/The-Limits-to-Growth/Exercises/E05-LCA.docx
@@ -54,16 +54,16 @@
                           <wps:cNvSpPr/>
                           <wps:spPr>
                             <a:xfrm>
-                              <a:off x="4869360" y="0"/>
-                              <a:ext cx="516240" cy="11598840"/>
+                              <a:off x="4869720" y="0"/>
+                              <a:ext cx="515520" cy="11598840"/>
                             </a:xfrm>
                             <a:custGeom>
                               <a:avLst/>
                               <a:gdLst>
-                                <a:gd name="textAreaLeft" fmla="*/ 0 w 292680"/>
-                                <a:gd name="textAreaRight" fmla="*/ 293760 w 292680"/>
+                                <a:gd name="textAreaLeft" fmla="*/ 0 w 292320"/>
+                                <a:gd name="textAreaRight" fmla="*/ 293760 w 292320"/>
                                 <a:gd name="textAreaTop" fmla="*/ 0 h 6575760"/>
-                                <a:gd name="textAreaBottom" fmla="*/ 6576840 h 6575760"/>
+                                <a:gd name="textAreaBottom" fmla="*/ 6577200 h 6575760"/>
                               </a:gdLst>
                               <a:ahLst/>
                               <a:rect l="textAreaLeft" t="textAreaTop" r="textAreaRight" b="textAreaBottom"/>
@@ -236,25 +236,17 @@
       </w:r>
       <w:r>
         <w:rPr/>
-        <w:t xml:space="preserve"> </w:t>
+        <w:t xml:space="preserve"> 04</w:t>
+      </w:r>
+      <w:r>
+        <w:rPr>
+          <w:color w:val="000000"/>
+        </w:rPr>
+        <w:t>.12</w:t>
       </w:r>
       <w:r>
         <w:rPr/>
-        <w:t>04</w:t>
-      </w:r>
-      <w:r>
-        <w:rPr>
-          <w:color w:val="000000"/>
-        </w:rPr>
-        <w:t>.12</w:t>
-      </w:r>
-      <w:r>
-        <w:rPr/>
-        <w:t>.202</w:t>
-      </w:r>
-      <w:r>
-        <w:rPr/>
-        <w:t>4</w:t>
+        <w:t>.2024</w:t>
       </w:r>
     </w:p>
     <w:p>
@@ -1489,7 +1481,7 @@
   <w:p>
     <w:pPr>
       <w:pStyle w:val="Footer"/>
-      <w:spacing w:lineRule="auto" w:line="240" w:before="120" w:after="0"/>
+      <w:spacing w:before="120" w:after="0"/>
       <w:rPr/>
     </w:pPr>
     <w:r>
@@ -1698,7 +1690,6 @@
                   <a:prstGeom prst="rect">
                     <a:avLst/>
                   </a:prstGeom>
-                  <a:noFill/>
                 </pic:spPr>
               </pic:pic>
             </a:graphicData>
@@ -1760,7 +1751,6 @@
                   <a:prstGeom prst="rect">
                     <a:avLst/>
                   </a:prstGeom>
-                  <a:noFill/>
                 </pic:spPr>
               </pic:pic>
             </a:graphicData>
@@ -1777,7 +1767,7 @@
   <w:p>
     <w:pPr>
       <w:pStyle w:val="Header"/>
-      <w:spacing w:lineRule="auto" w:line="240" w:before="120" w:after="0"/>
+      <w:spacing w:before="120" w:after="0"/>
       <w:rPr/>
     </w:pPr>
     <w:r>
@@ -1816,11 +1806,11 @@
           <wp:wrapTight wrapText="bothSides">
             <wp:wrapPolygon edited="0">
               <wp:start x="-4" y="0"/>
-              <wp:lineTo x="-4" y="20504"/>
-              <wp:lineTo x="21413" y="20504"/>
-              <wp:lineTo x="21413" y="8661"/>
-              <wp:lineTo x="4061" y="8661"/>
-              <wp:lineTo x="4061" y="0"/>
+              <wp:lineTo x="-4" y="20481"/>
+              <wp:lineTo x="21408" y="20481"/>
+              <wp:lineTo x="21408" y="8638"/>
+              <wp:lineTo x="4056" y="8638"/>
+              <wp:lineTo x="4056" y="0"/>
               <wp:lineTo x="-4" y="0"/>
             </wp:wrapPolygon>
           </wp:wrapTight>
@@ -1851,7 +1841,6 @@
                   <a:prstGeom prst="rect">
                     <a:avLst/>
                   </a:prstGeom>
-                  <a:noFill/>
                 </pic:spPr>
               </pic:pic>
             </a:graphicData>
@@ -1891,11 +1880,11 @@
           <wp:wrapTight wrapText="bothSides">
             <wp:wrapPolygon edited="0">
               <wp:start x="-4" y="0"/>
-              <wp:lineTo x="-4" y="20806"/>
-              <wp:lineTo x="21439" y="20806"/>
-              <wp:lineTo x="21439" y="9079"/>
-              <wp:lineTo x="4061" y="6826"/>
-              <wp:lineTo x="4061" y="0"/>
+              <wp:lineTo x="-4" y="20783"/>
+              <wp:lineTo x="21434" y="20783"/>
+              <wp:lineTo x="21434" y="9056"/>
+              <wp:lineTo x="4056" y="6803"/>
+              <wp:lineTo x="4056" y="0"/>
               <wp:lineTo x="-4" y="0"/>
             </wp:wrapPolygon>
           </wp:wrapTight>
@@ -1926,7 +1915,6 @@
                   <a:prstGeom prst="rect">
                     <a:avLst/>
                   </a:prstGeom>
-                  <a:noFill/>
                 </pic:spPr>
               </pic:pic>
             </a:graphicData>
@@ -3030,7 +3018,7 @@
     </w:rPr>
   </w:style>
   <w:style w:type="paragraph" w:styleId="Heading1">
-    <w:name w:val="heading 1"/>
+    <w:name w:val="Heading 1"/>
     <w:basedOn w:val="Normal"/>
     <w:next w:val="Normal"/>
     <w:uiPriority w:val="9"/>
@@ -3056,7 +3044,7 @@
     </w:rPr>
   </w:style>
   <w:style w:type="paragraph" w:styleId="Heading2">
-    <w:name w:val="heading 2"/>
+    <w:name w:val="Heading 2"/>
     <w:basedOn w:val="Heading3"/>
     <w:next w:val="Normal"/>
     <w:autoRedefine/>
@@ -3079,7 +3067,7 @@
     </w:rPr>
   </w:style>
   <w:style w:type="paragraph" w:styleId="Heading3">
-    <w:name w:val="heading 3"/>
+    <w:name w:val="Heading 3"/>
     <w:basedOn w:val="Heading4"/>
     <w:next w:val="Normal"/>
     <w:autoRedefine/>
@@ -3100,7 +3088,7 @@
     </w:rPr>
   </w:style>
   <w:style w:type="paragraph" w:styleId="Heading4">
-    <w:name w:val="heading 4"/>
+    <w:name w:val="Heading 4"/>
     <w:basedOn w:val="Normal"/>
     <w:next w:val="Normal"/>
     <w:uiPriority w:val="9"/>
@@ -3124,7 +3112,7 @@
     </w:rPr>
   </w:style>
   <w:style w:type="paragraph" w:styleId="Heading5">
-    <w:name w:val="heading 5"/>
+    <w:name w:val="Heading 5"/>
     <w:basedOn w:val="Normal"/>
     <w:next w:val="Normal"/>
     <w:uiPriority w:val="9"/>
@@ -3147,7 +3135,7 @@
     </w:rPr>
   </w:style>
   <w:style w:type="paragraph" w:styleId="Heading6">
-    <w:name w:val="heading 6"/>
+    <w:name w:val="Heading 6"/>
     <w:basedOn w:val="Normal"/>
     <w:next w:val="Normal"/>
     <w:uiPriority w:val="9"/>
@@ -3171,7 +3159,7 @@
     </w:rPr>
   </w:style>
   <w:style w:type="paragraph" w:styleId="Heading7">
-    <w:name w:val="heading 7"/>
+    <w:name w:val="Heading 7"/>
     <w:basedOn w:val="Normal"/>
     <w:next w:val="Normal"/>
     <w:uiPriority w:val="9"/>
@@ -3197,7 +3185,7 @@
     </w:rPr>
   </w:style>
   <w:style w:type="paragraph" w:styleId="Heading8">
-    <w:name w:val="heading 8"/>
+    <w:name w:val="Heading 8"/>
     <w:basedOn w:val="Normal"/>
     <w:next w:val="Normal"/>
     <w:uiPriority w:val="9"/>
@@ -3223,7 +3211,7 @@
     </w:rPr>
   </w:style>
   <w:style w:type="paragraph" w:styleId="Heading9">
-    <w:name w:val="heading 9"/>
+    <w:name w:val="Heading 9"/>
     <w:basedOn w:val="Normal"/>
     <w:next w:val="Normal"/>
     <w:uiPriority w:val="9"/>
@@ -3381,7 +3369,7 @@
     </w:rPr>
   </w:style>
   <w:style w:type="character" w:styleId="LineNumber">
-    <w:name w:val="line number"/>
+    <w:name w:val="Line Number"/>
     <w:basedOn w:val="DefaultParagraphFont"/>
     <w:uiPriority w:val="99"/>
     <w:semiHidden/>
@@ -3429,8 +3417,15 @@
       <w:vertAlign w:val="superscript"/>
     </w:rPr>
   </w:style>
+  <w:style w:type="character" w:styleId="EndnoteCharacters2">
+    <w:name w:val="Endnote Characters2"/>
+    <w:qFormat/>
+    <w:rPr>
+      <w:vertAlign w:val="superscript"/>
+    </w:rPr>
+  </w:style>
   <w:style w:type="character" w:styleId="EndnoteReference">
-    <w:name w:val="endnote reference"/>
+    <w:name w:val="Endnote Reference"/>
     <w:rPr>
       <w:vertAlign w:val="superscript"/>
     </w:rPr>
@@ -3462,8 +3457,15 @@
       <w:vertAlign w:val="superscript"/>
     </w:rPr>
   </w:style>
+  <w:style w:type="character" w:styleId="FootnoteCharacters2">
+    <w:name w:val="Footnote Characters2"/>
+    <w:qFormat/>
+    <w:rPr>
+      <w:vertAlign w:val="superscript"/>
+    </w:rPr>
+  </w:style>
   <w:style w:type="character" w:styleId="FootnoteReference">
-    <w:name w:val="footnote reference"/>
+    <w:name w:val="Footnote Reference"/>
     <w:rPr>
       <w:vertAlign w:val="superscript"/>
     </w:rPr>
@@ -3513,7 +3515,7 @@
     </w:rPr>
   </w:style>
   <w:style w:type="character" w:styleId="PageNumber">
-    <w:name w:val="page number"/>
+    <w:name w:val="Page Number"/>
     <w:basedOn w:val="DefaultParagraphFont"/>
     <w:uiPriority w:val="99"/>
     <w:semiHidden/>
@@ -3522,7 +3524,7 @@
     <w:rsid w:val="006e6d7b"/>
     <w:rPr/>
   </w:style>
-  <w:style w:type="character" w:styleId="CommentReference">
+  <w:style w:type="character" w:styleId="annotationreference">
     <w:name w:val="annotation reference"/>
     <w:basedOn w:val="DefaultParagraphFont"/>
     <w:uiPriority w:val="99"/>
@@ -3538,7 +3540,7 @@
   <w:style w:type="character" w:styleId="CommentTextChar" w:customStyle="1">
     <w:name w:val="Comment Text Char"/>
     <w:basedOn w:val="DefaultParagraphFont"/>
-    <w:link w:val="CommentText"/>
+    <w:link w:val="AnnotationText"/>
     <w:qFormat/>
     <w:rsid w:val="00933ad1"/>
     <w:rPr>
@@ -3686,7 +3688,7 @@
     </w:rPr>
   </w:style>
   <w:style w:type="paragraph" w:styleId="Caption">
-    <w:name w:val="caption"/>
+    <w:name w:val="Caption"/>
     <w:basedOn w:val="Normal"/>
     <w:qFormat/>
     <w:pPr>
@@ -3739,7 +3741,7 @@
     <w:rPr/>
   </w:style>
   <w:style w:type="paragraph" w:styleId="Header">
-    <w:name w:val="header"/>
+    <w:name w:val="Header"/>
     <w:basedOn w:val="Normal"/>
     <w:link w:val="HeaderChar"/>
     <w:uiPriority w:val="99"/>
@@ -3756,7 +3758,7 @@
     <w:rPr/>
   </w:style>
   <w:style w:type="paragraph" w:styleId="Footer">
-    <w:name w:val="footer"/>
+    <w:name w:val="Footer"/>
     <w:basedOn w:val="Normal"/>
     <w:link w:val="FooterChar"/>
     <w:uiPriority w:val="99"/>
@@ -3813,7 +3815,7 @@
     </w:rPr>
   </w:style>
   <w:style w:type="paragraph" w:styleId="TOC2">
-    <w:name w:val="toc 2"/>
+    <w:name w:val="TOC 2"/>
     <w:basedOn w:val="Normal"/>
     <w:next w:val="Normal"/>
     <w:autoRedefine/>
@@ -3836,7 +3838,7 @@
     </w:rPr>
   </w:style>
   <w:style w:type="paragraph" w:styleId="TOC1">
-    <w:name w:val="toc 1"/>
+    <w:name w:val="TOC 1"/>
     <w:basedOn w:val="Heading1Kapitel"/>
     <w:next w:val="Heading1Kapitel"/>
     <w:link w:val="TOC1Char"/>
@@ -3862,7 +3864,7 @@
     </w:rPr>
   </w:style>
   <w:style w:type="paragraph" w:styleId="TOC3">
-    <w:name w:val="toc 3"/>
+    <w:name w:val="TOC 3"/>
     <w:basedOn w:val="Normal"/>
     <w:next w:val="Normal"/>
     <w:autoRedefine/>
@@ -3881,7 +3883,7 @@
     </w:rPr>
   </w:style>
   <w:style w:type="paragraph" w:styleId="TOC4">
-    <w:name w:val="toc 4"/>
+    <w:name w:val="TOC 4"/>
     <w:basedOn w:val="Normal"/>
     <w:next w:val="Normal"/>
     <w:autoRedefine/>
@@ -3900,7 +3902,7 @@
     </w:rPr>
   </w:style>
   <w:style w:type="paragraph" w:styleId="TOC5">
-    <w:name w:val="toc 5"/>
+    <w:name w:val="TOC 5"/>
     <w:basedOn w:val="Normal"/>
     <w:next w:val="Normal"/>
     <w:autoRedefine/>
@@ -3919,7 +3921,7 @@
     </w:rPr>
   </w:style>
   <w:style w:type="paragraph" w:styleId="TOC6">
-    <w:name w:val="toc 6"/>
+    <w:name w:val="TOC 6"/>
     <w:basedOn w:val="Normal"/>
     <w:next w:val="Normal"/>
     <w:autoRedefine/>
@@ -3938,7 +3940,7 @@
     </w:rPr>
   </w:style>
   <w:style w:type="paragraph" w:styleId="TOC7">
-    <w:name w:val="toc 7"/>
+    <w:name w:val="TOC 7"/>
     <w:basedOn w:val="Normal"/>
     <w:next w:val="Normal"/>
     <w:autoRedefine/>
@@ -3957,7 +3959,7 @@
     </w:rPr>
   </w:style>
   <w:style w:type="paragraph" w:styleId="TOC8">
-    <w:name w:val="toc 8"/>
+    <w:name w:val="TOC 8"/>
     <w:basedOn w:val="Normal"/>
     <w:next w:val="Normal"/>
     <w:autoRedefine/>
@@ -3976,7 +3978,7 @@
     </w:rPr>
   </w:style>
   <w:style w:type="paragraph" w:styleId="TOC9">
-    <w:name w:val="toc 9"/>
+    <w:name w:val="TOC 9"/>
     <w:basedOn w:val="Normal"/>
     <w:next w:val="Normal"/>
     <w:autoRedefine/>
@@ -3995,7 +3997,7 @@
     </w:rPr>
   </w:style>
   <w:style w:type="paragraph" w:styleId="EndnoteText">
-    <w:name w:val="endnote text"/>
+    <w:name w:val="Endnote Text"/>
     <w:basedOn w:val="Normal"/>
     <w:link w:val="EndnoteTextChar"/>
     <w:uiPriority w:val="99"/>
@@ -4011,7 +4013,7 @@
     </w:rPr>
   </w:style>
   <w:style w:type="paragraph" w:styleId="FootnoteText">
-    <w:name w:val="footnote text"/>
+    <w:name w:val="Footnote Text"/>
     <w:basedOn w:val="Normal"/>
     <w:link w:val="FootnoteTextChar"/>
     <w:uiPriority w:val="99"/>
@@ -4095,7 +4097,7 @@
     </w:rPr>
   </w:style>
   <w:style w:type="paragraph" w:styleId="TableofFigures">
-    <w:name w:val="table of figures"/>
+    <w:name w:val="Table of Figures"/>
     <w:basedOn w:val="Normal"/>
     <w:next w:val="Normal"/>
     <w:uiPriority w:val="99"/>
@@ -4129,7 +4131,7 @@
     <w:rPr/>
   </w:style>
   <w:style w:type="paragraph" w:styleId="IndexHeading">
-    <w:name w:val="index heading"/>
+    <w:name w:val="Index Heading"/>
     <w:basedOn w:val="Heading"/>
     <w:pPr/>
     <w:rPr/>
@@ -4154,8 +4156,8 @@
       <w:lang w:eastAsia="en-US"/>
     </w:rPr>
   </w:style>
-  <w:style w:type="paragraph" w:styleId="CommentText">
-    <w:name w:val="annotation text"/>
+  <w:style w:type="paragraph" w:styleId="AnnotationText">
+    <w:name w:val="Annotation Text"/>
     <w:basedOn w:val="Normal"/>
     <w:link w:val="CommentTextChar"/>
     <w:unhideWhenUsed/>
@@ -4171,8 +4173,8 @@
   </w:style>
   <w:style w:type="paragraph" w:styleId="annotationsubject">
     <w:name w:val="annotation subject"/>
-    <w:basedOn w:val="CommentText"/>
-    <w:next w:val="CommentText"/>
+    <w:basedOn w:val="AnnotationText"/>
+    <w:next w:val="AnnotationText"/>
     <w:link w:val="CommentSubjectChar"/>
     <w:uiPriority w:val="99"/>
     <w:semiHidden/>

</xml_diff>